<commit_message>
210531 to 210604 report
</commit_message>
<xml_diff>
--- a/Weekly reports/210531 weekly report ala eddine.docx
+++ b/Weekly reports/210531 weekly report ala eddine.docx
@@ -2,201 +2,169 @@
 <file path=word/document2.xml><?xml version="1.0" encoding="utf-8"?>
 <w:document xmlns:wpc="http://schemas.microsoft.com/office/word/2010/wordprocessingCanvas" xmlns:mc="http://schemas.openxmlformats.org/markup-compatibility/2006" xmlns:o="urn:schemas-microsoft-com:office:office" xmlns:r="http://schemas.openxmlformats.org/officeDocument/2006/relationships" xmlns:m="http://schemas.openxmlformats.org/officeDocument/2006/math" xmlns:v="urn:schemas-microsoft-com:vml" xmlns:wp14="http://schemas.microsoft.com/office/word/2010/wordprocessingDrawing" xmlns:wp="http://schemas.openxmlformats.org/drawingml/2006/wordprocessingDrawing" xmlns:w10="urn:schemas-microsoft-com:office:word" xmlns:w="http://schemas.openxmlformats.org/wordprocessingml/2006/main" xmlns:w14="http://schemas.microsoft.com/office/word/2010/wordml" xmlns:w15="http://schemas.microsoft.com/office/word/2012/wordml" xmlns:wpg="http://schemas.microsoft.com/office/word/2010/wordprocessingGroup" xmlns:wpi="http://schemas.microsoft.com/office/word/2010/wordprocessingInk" xmlns:wne="http://schemas.microsoft.com/office/word/2006/wordml" xmlns:wps="http://schemas.microsoft.com/office/word/2010/wordprocessingShape" mc:Ignorable="w14 w15 wp14">
   <w:body>
-    <w:p xmlns:wp14="http://schemas.microsoft.com/office/word/2010/wordml" wp14:textId="636BD30B">
-      <w:pPr>
-        <w:rPr>
-          <w:rFonts w:ascii="Calibri" w:hAnsi="Calibri" w:eastAsia="Calibri" w:cs="Calibri"/>
-          <w:noProof w:val="0"/>
-          <w:sz w:val="22"/>
-          <w:szCs w:val="22"/>
-          <w:lang w:val="en-US"/>
-        </w:rPr>
-      </w:pPr>
-      <w:r>
-        <w:rPr>
-          <w:rFonts w:ascii="Calibri" w:hAnsi="Calibri" w:eastAsia="Calibri" w:cs="Calibri"/>
-          <w:noProof w:val="0"/>
-          <w:sz w:val="22"/>
-          <w:szCs w:val="22"/>
-          <w:lang w:val="en-US"/>
-        </w:rPr>
-        <w:t>21/05/31 21/06/04</w:t>
-      </w:r>
-    </w:p>
-    <w:p xmlns:wp14="http://schemas.microsoft.com/office/word/2010/wordml" wp14:textId="1F39D5AD">
-      <w:pPr>
-        <w:rPr>
-          <w:rFonts w:ascii="Calibri" w:hAnsi="Calibri" w:eastAsia="Calibri" w:cs="Calibri"/>
-          <w:noProof w:val="0"/>
-          <w:sz w:val="22"/>
-          <w:szCs w:val="22"/>
-          <w:lang w:val="en-US"/>
-        </w:rPr>
-      </w:pPr>
-      <w:r>
-        <w:rPr>
-          <w:rFonts w:ascii="Calibri" w:hAnsi="Calibri" w:eastAsia="Calibri" w:cs="Calibri"/>
-          <w:noProof w:val="0"/>
-          <w:sz w:val="22"/>
-          <w:szCs w:val="22"/>
-          <w:lang w:val="en-US"/>
-        </w:rPr>
-        <w:t>Prevention training</w:t>
-      </w:r>
-    </w:p>
-    <w:p xmlns:wp14="http://schemas.microsoft.com/office/word/2010/wordml" wp14:textId="01DDAF4F">
-      <w:pPr>
-        <w:rPr>
-          <w:rFonts w:ascii="Calibri" w:hAnsi="Calibri" w:eastAsia="Calibri" w:cs="Calibri"/>
-          <w:noProof w:val="0"/>
-          <w:sz w:val="22"/>
-          <w:szCs w:val="22"/>
-          <w:lang w:val="en-US"/>
-        </w:rPr>
-      </w:pPr>
-      <w:r>
-        <w:rPr>
-          <w:rFonts w:ascii="Calibri" w:hAnsi="Calibri" w:eastAsia="Calibri" w:cs="Calibri"/>
-          <w:noProof w:val="0"/>
-          <w:sz w:val="22"/>
-          <w:szCs w:val="22"/>
-          <w:lang w:val="en-US"/>
-        </w:rPr>
-        <w:t xml:space="preserve">Meeting with </w:t>
-      </w:r>
-      <w:r>
-        <w:rPr>
-          <w:rFonts w:ascii="Calibri" w:hAnsi="Calibri" w:eastAsia="Calibri" w:cs="Calibri"/>
-          <w:noProof w:val="0"/>
-          <w:sz w:val="22"/>
-          <w:szCs w:val="22"/>
-          <w:lang w:val="en-US"/>
-        </w:rPr>
-        <w:t>IVA;</w:t>
-      </w:r>
-      <w:r>
-        <w:rPr>
-          <w:rFonts w:ascii="Calibri" w:hAnsi="Calibri" w:eastAsia="Calibri" w:cs="Calibri"/>
-          <w:noProof w:val="0"/>
-          <w:sz w:val="22"/>
-          <w:szCs w:val="22"/>
-          <w:lang w:val="en-US"/>
-        </w:rPr>
-        <w:t xml:space="preserve"> she proposed that I search in the databases instead of the papers, to look for SNPs as well and some general </w:t>
-      </w:r>
-      <w:r>
-        <w:rPr>
-          <w:rFonts w:ascii="Calibri" w:hAnsi="Calibri" w:eastAsia="Calibri" w:cs="Calibri"/>
-          <w:noProof w:val="0"/>
-          <w:sz w:val="22"/>
-          <w:szCs w:val="22"/>
-          <w:lang w:val="en-US"/>
-        </w:rPr>
-        <w:t>advice</w:t>
-      </w:r>
-      <w:r>
-        <w:rPr>
-          <w:rFonts w:ascii="Calibri" w:hAnsi="Calibri" w:eastAsia="Calibri" w:cs="Calibri"/>
-          <w:noProof w:val="0"/>
-          <w:sz w:val="22"/>
-          <w:szCs w:val="22"/>
-          <w:lang w:val="en-US"/>
-        </w:rPr>
-        <w:t>.</w:t>
-      </w:r>
-    </w:p>
-    <w:p xmlns:wp14="http://schemas.microsoft.com/office/word/2010/wordml" wp14:textId="259FABF6">
-      <w:pPr>
-        <w:rPr>
-          <w:rFonts w:ascii="Calibri" w:hAnsi="Calibri" w:eastAsia="Calibri" w:cs="Calibri"/>
-          <w:noProof w:val="0"/>
-          <w:sz w:val="22"/>
-          <w:szCs w:val="22"/>
-          <w:lang w:val="en-US"/>
-        </w:rPr>
-      </w:pPr>
-      <w:r>
-        <w:rPr>
-          <w:rFonts w:ascii="Calibri" w:hAnsi="Calibri" w:eastAsia="Calibri" w:cs="Calibri"/>
-          <w:noProof w:val="0"/>
-          <w:sz w:val="22"/>
-          <w:szCs w:val="22"/>
-          <w:lang w:val="en-US"/>
-        </w:rPr>
-        <w:t>Read (Pierson et al., 2015)</w:t>
-      </w:r>
-    </w:p>
-    <w:p xmlns:wp14="http://schemas.microsoft.com/office/word/2010/wordml" wp14:textId="7267DCC8">
-      <w:pPr>
-        <w:rPr>
-          <w:rFonts w:ascii="Calibri" w:hAnsi="Calibri" w:eastAsia="Calibri" w:cs="Calibri"/>
-          <w:noProof w:val="0"/>
-          <w:sz w:val="22"/>
-          <w:szCs w:val="22"/>
-          <w:lang w:val="en-US"/>
-        </w:rPr>
-      </w:pPr>
-      <w:r>
-        <w:rPr>
-          <w:rFonts w:ascii="Calibri" w:hAnsi="Calibri" w:eastAsia="Calibri" w:cs="Calibri"/>
-          <w:noProof w:val="0"/>
-          <w:sz w:val="22"/>
-          <w:szCs w:val="22"/>
-          <w:lang w:val="en-US"/>
-        </w:rPr>
-        <w:t xml:space="preserve">Read the TMM </w:t>
-      </w:r>
-      <w:r>
-        <w:rPr>
-          <w:rFonts w:ascii="Calibri" w:hAnsi="Calibri" w:eastAsia="Calibri" w:cs="Calibri"/>
-          <w:noProof w:val="0"/>
-          <w:sz w:val="22"/>
-          <w:szCs w:val="22"/>
-          <w:lang w:val="en-US"/>
-        </w:rPr>
-        <w:t>paper</w:t>
-      </w:r>
-    </w:p>
-    <w:p xmlns:wp14="http://schemas.microsoft.com/office/word/2010/wordml" wp14:textId="05BB3A53">
-      <w:pPr>
-        <w:rPr>
-          <w:rFonts w:ascii="Calibri" w:hAnsi="Calibri" w:eastAsia="Calibri" w:cs="Calibri"/>
-          <w:noProof w:val="0"/>
-          <w:sz w:val="22"/>
-          <w:szCs w:val="22"/>
-          <w:lang w:val="en-US"/>
-        </w:rPr>
-      </w:pPr>
-      <w:r>
-        <w:rPr>
-          <w:rFonts w:ascii="Calibri" w:hAnsi="Calibri" w:eastAsia="Calibri" w:cs="Calibri"/>
-          <w:noProof w:val="0"/>
-          <w:sz w:val="22"/>
-          <w:szCs w:val="22"/>
-          <w:lang w:val="en-US"/>
-        </w:rPr>
-        <w:t>Understand how to implement TMM using edgeR.</w:t>
-      </w:r>
-    </w:p>
-    <w:p xmlns:wp14="http://schemas.microsoft.com/office/word/2010/wordml" wp14:textId="6D48F783">
-      <w:pPr>
-        <w:rPr>
-          <w:rFonts w:ascii="Calibri" w:hAnsi="Calibri" w:eastAsia="Calibri" w:cs="Calibri"/>
-          <w:noProof w:val="0"/>
-          <w:sz w:val="22"/>
-          <w:szCs w:val="22"/>
-          <w:lang w:val="en-US"/>
-        </w:rPr>
-      </w:pPr>
-      <w:r>
-        <w:rPr>
-          <w:rFonts w:ascii="Calibri" w:hAnsi="Calibri" w:eastAsia="Calibri" w:cs="Calibri"/>
-          <w:noProof w:val="0"/>
-          <w:sz w:val="22"/>
-          <w:szCs w:val="22"/>
-          <w:lang w:val="en-US"/>
-        </w:rPr>
-        <w:t>Clean the data (</w:t>
+    <w:p xmlns:wp14="http://schemas.microsoft.com/office/word/2010/wordml" wp14:textId="2DD5E11F">
+      <w:pPr>
+        <w:pStyle w:val="Normal"/>
+        <w:ind w:left="0"/>
+        <w:rPr>
+          <w:rFonts w:ascii="Calibri" w:hAnsi="Calibri" w:eastAsia="Calibri" w:cs="Calibri"/>
+          <w:noProof w:val="0"/>
+          <w:sz w:val="22"/>
+          <w:szCs w:val="22"/>
+          <w:lang w:val="en-US"/>
+        </w:rPr>
+      </w:pPr>
+      <w:r>
+        <w:rPr>
+          <w:rFonts w:ascii="Calibri" w:hAnsi="Calibri" w:eastAsia="Calibri" w:cs="Calibri"/>
+          <w:noProof w:val="0"/>
+          <w:sz w:val="22"/>
+          <w:szCs w:val="22"/>
+          <w:lang w:val="en-US"/>
+        </w:rPr>
+        <w:t>21/05/31 to 21/06/04</w:t>
+      </w:r>
+    </w:p>
+    <w:p xmlns:wp14="http://schemas.microsoft.com/office/word/2010/wordml" wp14:textId="1426FFF7">
+      <w:pPr>
+        <w:pStyle w:val="ListParagraph"/>
+        <w:numPr>
+          <w:ilvl w:val="0"/>
+          <w:numId w:val="1"/>
+        </w:numPr>
+        <w:rPr>
+          <w:rFonts w:ascii="Calibri" w:hAnsi="Calibri" w:eastAsia="Calibri" w:cs="Calibri" w:asciiTheme="minorAscii" w:hAnsiTheme="minorAscii" w:eastAsiaTheme="minorAscii" w:cstheme="minorAscii"/>
+          <w:noProof w:val="0"/>
+          <w:sz w:val="22"/>
+          <w:szCs w:val="22"/>
+          <w:lang w:val="en-US"/>
+        </w:rPr>
+      </w:pPr>
+      <w:r>
+        <w:rPr>
+          <w:rFonts w:ascii="Calibri" w:hAnsi="Calibri" w:eastAsia="Calibri" w:cs="Calibri"/>
+          <w:noProof w:val="0"/>
+          <w:sz w:val="22"/>
+          <w:szCs w:val="22"/>
+          <w:lang w:val="en-US"/>
+        </w:rPr>
+        <w:t>Training to the prevention of occupational risks in research laboratory.</w:t>
+      </w:r>
+    </w:p>
+    <w:p>
+      <w:pPr>
+        <w:pStyle w:val="ListParagraph"/>
+        <w:numPr>
+          <w:ilvl w:val="0"/>
+          <w:numId w:val="1"/>
+        </w:numPr>
+        <w:rPr>
+          <w:noProof w:val="0"/>
+          <w:sz w:val="22"/>
+          <w:szCs w:val="22"/>
+          <w:lang w:val="en-US"/>
+        </w:rPr>
+      </w:pPr>
+      <w:r>
+        <w:rPr>
+          <w:rFonts w:ascii="Calibri" w:hAnsi="Calibri" w:eastAsia="Calibri" w:cs="Calibri"/>
+          <w:noProof w:val="0"/>
+          <w:sz w:val="22"/>
+          <w:szCs w:val="22"/>
+          <w:lang w:val="en-US"/>
+        </w:rPr>
+        <w:t>Meeting with Iva where we discussed mainly the histone variants mutations.</w:t>
+      </w:r>
+    </w:p>
+    <w:p>
+      <w:pPr>
+        <w:pStyle w:val="ListParagraph"/>
+        <w:numPr>
+          <w:ilvl w:val="0"/>
+          <w:numId w:val="1"/>
+        </w:numPr>
+        <w:rPr>
+          <w:noProof w:val="0"/>
+          <w:sz w:val="22"/>
+          <w:szCs w:val="22"/>
+          <w:lang w:val="en-US"/>
+        </w:rPr>
+      </w:pPr>
+      <w:r>
+        <w:rPr>
+          <w:rFonts w:ascii="Calibri" w:hAnsi="Calibri" w:eastAsia="Calibri" w:cs="Calibri"/>
+          <w:noProof w:val="0"/>
+          <w:sz w:val="22"/>
+          <w:szCs w:val="22"/>
+          <w:lang w:val="en-US"/>
+        </w:rPr>
+        <w:t>Calculated the different possibilities of raw counts (Paired end &amp; rounded, paired end &amp; not rounded, not paired end and ro</w:t>
+      </w:r>
+      <w:r>
+        <w:rPr>
+          <w:rFonts w:ascii="Calibri" w:hAnsi="Calibri" w:eastAsia="Calibri" w:cs="Calibri"/>
+          <w:noProof w:val="0"/>
+          <w:sz w:val="22"/>
+          <w:szCs w:val="22"/>
+          <w:lang w:val="en-US"/>
+        </w:rPr>
+        <w:t xml:space="preserve">unded, not paired end and not rounded). I will be using the </w:t>
+      </w:r>
+      <w:r>
+        <w:rPr>
+          <w:rFonts w:ascii="Calibri" w:hAnsi="Calibri" w:eastAsia="Calibri" w:cs="Calibri"/>
+          <w:noProof w:val="0"/>
+          <w:sz w:val="22"/>
+          <w:szCs w:val="22"/>
+          <w:lang w:val="en-US"/>
+        </w:rPr>
+        <w:t>paired</w:t>
+      </w:r>
+      <w:r>
+        <w:rPr>
+          <w:rFonts w:ascii="Calibri" w:hAnsi="Calibri" w:eastAsia="Calibri" w:cs="Calibri"/>
+          <w:noProof w:val="0"/>
+          <w:sz w:val="22"/>
+          <w:szCs w:val="22"/>
+          <w:lang w:val="en-US"/>
+        </w:rPr>
+        <w:t xml:space="preserve"> end, rounded </w:t>
+      </w:r>
+      <w:r>
+        <w:rPr>
+          <w:rFonts w:ascii="Calibri" w:hAnsi="Calibri" w:eastAsia="Calibri" w:cs="Calibri"/>
+          <w:noProof w:val="0"/>
+          <w:sz w:val="22"/>
+          <w:szCs w:val="22"/>
+          <w:lang w:val="en-US"/>
+        </w:rPr>
+        <w:t>version.</w:t>
+      </w:r>
+    </w:p>
+    <w:p>
+      <w:pPr>
+        <w:pStyle w:val="ListParagraph"/>
+        <w:numPr>
+          <w:ilvl w:val="0"/>
+          <w:numId w:val="1"/>
+        </w:numPr>
+        <w:rPr>
+          <w:rFonts w:ascii="Calibri" w:hAnsi="Calibri" w:eastAsia="Calibri" w:cs="Calibri" w:asciiTheme="minorAscii" w:hAnsiTheme="minorAscii" w:eastAsiaTheme="minorAscii" w:cstheme="minorAscii"/>
+          <w:noProof w:val="0"/>
+          <w:sz w:val="22"/>
+          <w:szCs w:val="22"/>
+          <w:lang w:val="en-US"/>
+        </w:rPr>
+      </w:pPr>
+      <w:r>
+        <w:rPr>
+          <w:rFonts w:ascii="Calibri" w:hAnsi="Calibri" w:eastAsia="Calibri" w:cs="Calibri"/>
+          <w:noProof w:val="0"/>
+          <w:sz w:val="22"/>
+          <w:szCs w:val="22"/>
+          <w:lang w:val="en-US"/>
+        </w:rPr>
+        <w:t xml:space="preserve">Selected the </w:t>
       </w:r>
       <w:proofErr w:type="spellStart"/>
       <w:r>
@@ -218,38 +186,21 @@
           <w:szCs w:val="22"/>
           <w:lang w:val="en-US"/>
         </w:rPr>
-        <w:t xml:space="preserve">) and select the most </w:t>
-      </w:r>
-      <w:r>
-        <w:rPr>
-          <w:rFonts w:ascii="Calibri" w:hAnsi="Calibri" w:eastAsia="Calibri" w:cs="Calibri"/>
-          <w:noProof w:val="0"/>
-          <w:sz w:val="22"/>
-          <w:szCs w:val="22"/>
-          <w:lang w:val="en-US"/>
-        </w:rPr>
-        <w:t>relevant</w:t>
-      </w:r>
-      <w:r>
-        <w:rPr>
-          <w:rFonts w:ascii="Calibri" w:hAnsi="Calibri" w:eastAsia="Calibri" w:cs="Calibri"/>
-          <w:noProof w:val="0"/>
-          <w:sz w:val="22"/>
-          <w:szCs w:val="22"/>
-          <w:lang w:val="en-US"/>
-        </w:rPr>
-        <w:t xml:space="preserve"> attributes, save the cleaned version in a </w:t>
-      </w:r>
-      <w:r>
-        <w:rPr>
-          <w:rFonts w:ascii="Calibri" w:hAnsi="Calibri" w:eastAsia="Calibri" w:cs="Calibri"/>
-          <w:noProof w:val="0"/>
-          <w:sz w:val="22"/>
-          <w:szCs w:val="22"/>
-          <w:lang w:val="en-US"/>
-        </w:rPr>
-        <w:t>separate</w:t>
-      </w:r>
+        <w:t xml:space="preserve"> &amp; TCGA attributes, available on GitHub:  </w:t>
+      </w:r>
+      <w:hyperlink r:id="Ra2d80ff08b1e4046">
+        <w:r>
+          <w:rPr>
+            <w:rStyle w:val="Hyperlink"/>
+            <w:rFonts w:ascii="Calibri" w:hAnsi="Calibri" w:eastAsia="Calibri" w:cs="Calibri"/>
+            <w:noProof w:val="0"/>
+            <w:sz w:val="22"/>
+            <w:szCs w:val="22"/>
+            <w:lang w:val="en-US"/>
+          </w:rPr>
+          <w:t>https://github.com/Ala-Eddine-BOUDEMIA/Chromatin-Dynamics/tree/main/Data</w:t>
+        </w:r>
+      </w:hyperlink>
       <w:r>
         <w:rPr>
           <w:rFonts w:ascii="Calibri" w:hAnsi="Calibri" w:eastAsia="Calibri" w:cs="Calibri"/>
@@ -260,6 +211,56 @@
         </w:rPr>
         <w:t xml:space="preserve"> </w:t>
       </w:r>
+    </w:p>
+    <w:p>
+      <w:pPr>
+        <w:pStyle w:val="ListParagraph"/>
+        <w:numPr>
+          <w:ilvl w:val="0"/>
+          <w:numId w:val="1"/>
+        </w:numPr>
+        <w:rPr>
+          <w:noProof w:val="0"/>
+          <w:sz w:val="22"/>
+          <w:szCs w:val="22"/>
+          <w:lang w:val="en-US"/>
+        </w:rPr>
+      </w:pPr>
+      <w:r>
+        <w:rPr>
+          <w:rFonts w:ascii="Calibri" w:hAnsi="Calibri" w:eastAsia="Calibri" w:cs="Calibri"/>
+          <w:noProof w:val="0"/>
+          <w:sz w:val="22"/>
+          <w:szCs w:val="22"/>
+          <w:lang w:val="en-US"/>
+        </w:rPr>
+        <w:t>Plotted some attributes, the code and images are also available on GitHub.</w:t>
+      </w:r>
+    </w:p>
+    <w:p>
+      <w:pPr>
+        <w:pStyle w:val="ListParagraph"/>
+        <w:numPr>
+          <w:ilvl w:val="0"/>
+          <w:numId w:val="1"/>
+        </w:numPr>
+        <w:rPr>
+          <w:noProof w:val="0"/>
+          <w:sz w:val="22"/>
+          <w:szCs w:val="22"/>
+          <w:lang w:val="en-US"/>
+        </w:rPr>
+      </w:pPr>
+      <w:r>
+        <w:rPr>
+          <w:rFonts w:ascii="Calibri" w:hAnsi="Calibri" w:eastAsia="Calibri" w:cs="Calibri"/>
+          <w:noProof w:val="0"/>
+          <w:sz w:val="22"/>
+          <w:szCs w:val="22"/>
+          <w:lang w:val="en-US"/>
+        </w:rPr>
+        <w:t xml:space="preserve">Read and watched videos about </w:t>
+      </w:r>
       <w:proofErr w:type="spellStart"/>
       <w:r>
         <w:rPr>
@@ -269,7 +270,7 @@
           <w:szCs w:val="22"/>
           <w:lang w:val="en-US"/>
         </w:rPr>
-        <w:t>Rdata</w:t>
+        <w:t>edgeR</w:t>
       </w:r>
       <w:proofErr w:type="spellEnd"/>
       <w:r>
@@ -280,65 +281,305 @@
           <w:szCs w:val="22"/>
           <w:lang w:val="en-US"/>
         </w:rPr>
-        <w:t xml:space="preserve"> file.</w:t>
-      </w:r>
-    </w:p>
-    <w:p xmlns:wp14="http://schemas.microsoft.com/office/word/2010/wordml" wp14:textId="2548F345">
-      <w:pPr>
-        <w:rPr>
-          <w:rFonts w:ascii="Calibri" w:hAnsi="Calibri" w:eastAsia="Calibri" w:cs="Calibri"/>
-          <w:noProof w:val="0"/>
-          <w:sz w:val="22"/>
-          <w:szCs w:val="22"/>
-          <w:lang w:val="en-US"/>
-        </w:rPr>
-      </w:pPr>
-      <w:r>
-        <w:rPr>
-          <w:rFonts w:ascii="Calibri" w:hAnsi="Calibri" w:eastAsia="Calibri" w:cs="Calibri"/>
-          <w:noProof w:val="0"/>
-          <w:sz w:val="22"/>
-          <w:szCs w:val="22"/>
-          <w:lang w:val="en-US"/>
-        </w:rPr>
-        <w:t xml:space="preserve">Determine the number of reads per </w:t>
-      </w:r>
-      <w:r>
-        <w:rPr>
-          <w:rFonts w:ascii="Calibri" w:hAnsi="Calibri" w:eastAsia="Calibri" w:cs="Calibri"/>
-          <w:noProof w:val="0"/>
-          <w:sz w:val="22"/>
-          <w:szCs w:val="22"/>
-          <w:lang w:val="en-US"/>
-        </w:rPr>
-        <w:t>tissue.</w:t>
-      </w:r>
-    </w:p>
-    <w:p xmlns:wp14="http://schemas.microsoft.com/office/word/2010/wordml" wp14:textId="356D2558">
-      <w:pPr>
-        <w:rPr>
-          <w:rFonts w:ascii="Calibri" w:hAnsi="Calibri" w:eastAsia="Calibri" w:cs="Calibri"/>
-          <w:noProof w:val="0"/>
-          <w:sz w:val="22"/>
-          <w:szCs w:val="22"/>
-          <w:lang w:val="en-US"/>
-        </w:rPr>
-      </w:pPr>
-      <w:r>
-        <w:rPr>
-          <w:rFonts w:ascii="Calibri" w:hAnsi="Calibri" w:eastAsia="Calibri" w:cs="Calibri"/>
-          <w:noProof w:val="0"/>
-          <w:sz w:val="22"/>
-          <w:szCs w:val="22"/>
-          <w:lang w:val="en-US"/>
-        </w:rPr>
-        <w:t xml:space="preserve">Apply TMM </w:t>
-      </w:r>
-    </w:p>
-    <w:p xmlns:wp14="http://schemas.microsoft.com/office/word/2010/wordml" wp14:textId="632F7631">
+        <w:t xml:space="preserve"> filtering and normalization (TMM) as well as the other normalization methods (RPKM, FPKM, TPM).</w:t>
+      </w:r>
+    </w:p>
+    <w:p>
       <w:pPr>
         <w:pStyle w:val="Normal"/>
-      </w:pPr>
+        <w:rPr>
+          <w:rFonts w:ascii="Calibri" w:hAnsi="Calibri" w:eastAsia="Calibri" w:cs="Calibri"/>
+          <w:noProof w:val="0"/>
+          <w:sz w:val="22"/>
+          <w:szCs w:val="22"/>
+          <w:lang w:val="en-US"/>
+        </w:rPr>
+      </w:pPr>
+      <w:r>
+        <w:rPr>
+          <w:rFonts w:ascii="Calibri" w:hAnsi="Calibri" w:eastAsia="Calibri" w:cs="Calibri"/>
+          <w:noProof w:val="0"/>
+          <w:sz w:val="22"/>
+          <w:szCs w:val="22"/>
+          <w:lang w:val="en-US"/>
+        </w:rPr>
+        <w:t xml:space="preserve">21/06/07 to </w:t>
+      </w:r>
+      <w:r>
+        <w:rPr>
+          <w:rFonts w:ascii="Calibri" w:hAnsi="Calibri" w:eastAsia="Calibri" w:cs="Calibri"/>
+          <w:noProof w:val="0"/>
+          <w:sz w:val="22"/>
+          <w:szCs w:val="22"/>
+          <w:lang w:val="en-US"/>
+        </w:rPr>
+        <w:t>21/06/11</w:t>
+      </w:r>
+      <w:r>
+        <w:rPr>
+          <w:rFonts w:ascii="Calibri" w:hAnsi="Calibri" w:eastAsia="Calibri" w:cs="Calibri"/>
+          <w:noProof w:val="0"/>
+          <w:sz w:val="22"/>
+          <w:szCs w:val="22"/>
+          <w:lang w:val="en-US"/>
+        </w:rPr>
+        <w:t xml:space="preserve"> goals</w:t>
+      </w:r>
+    </w:p>
+    <w:p>
+      <w:pPr>
+        <w:pStyle w:val="ListParagraph"/>
+        <w:numPr>
+          <w:ilvl w:val="0"/>
+          <w:numId w:val="2"/>
+        </w:numPr>
+        <w:rPr>
+          <w:rFonts w:ascii="Calibri" w:hAnsi="Calibri" w:eastAsia="Calibri" w:cs="Calibri" w:asciiTheme="minorAscii" w:hAnsiTheme="minorAscii" w:eastAsiaTheme="minorAscii" w:cstheme="minorAscii"/>
+          <w:noProof w:val="0"/>
+          <w:sz w:val="22"/>
+          <w:szCs w:val="22"/>
+          <w:lang w:val="en-US"/>
+        </w:rPr>
+      </w:pPr>
+      <w:r>
+        <w:rPr>
+          <w:rFonts w:ascii="Calibri" w:hAnsi="Calibri" w:eastAsia="Calibri" w:cs="Calibri"/>
+          <w:noProof w:val="0"/>
+          <w:sz w:val="22"/>
+          <w:szCs w:val="22"/>
+          <w:lang w:val="en-US"/>
+        </w:rPr>
+        <w:t xml:space="preserve">Determine the number of counts per sample and per tissue. </w:t>
+      </w:r>
+    </w:p>
+    <w:p>
+      <w:pPr>
+        <w:pStyle w:val="ListParagraph"/>
+        <w:numPr>
+          <w:ilvl w:val="0"/>
+          <w:numId w:val="2"/>
+        </w:numPr>
+        <w:rPr>
+          <w:noProof w:val="0"/>
+          <w:sz w:val="22"/>
+          <w:szCs w:val="22"/>
+          <w:lang w:val="en-US"/>
+        </w:rPr>
+      </w:pPr>
+      <w:r>
+        <w:rPr>
+          <w:rFonts w:ascii="Calibri" w:hAnsi="Calibri" w:eastAsia="Calibri" w:cs="Calibri"/>
+          <w:noProof w:val="0"/>
+          <w:sz w:val="22"/>
+          <w:szCs w:val="22"/>
+          <w:lang w:val="en-US"/>
+        </w:rPr>
+        <w:t>Plot the mean counts per sample and per tissue.</w:t>
+      </w:r>
+    </w:p>
+    <w:p>
+      <w:pPr>
+        <w:pStyle w:val="ListParagraph"/>
+        <w:numPr>
+          <w:ilvl w:val="0"/>
+          <w:numId w:val="2"/>
+        </w:numPr>
+        <w:rPr>
+          <w:noProof w:val="0"/>
+          <w:sz w:val="22"/>
+          <w:szCs w:val="22"/>
+          <w:lang w:val="en-US"/>
+        </w:rPr>
+      </w:pPr>
+      <w:r>
+        <w:rPr>
+          <w:rFonts w:ascii="Calibri" w:hAnsi="Calibri" w:eastAsia="Calibri" w:cs="Calibri"/>
+          <w:noProof w:val="0"/>
+          <w:sz w:val="22"/>
+          <w:szCs w:val="22"/>
+          <w:lang w:val="en-US"/>
+        </w:rPr>
+        <w:t>Filter the genes using edgeR.</w:t>
+      </w:r>
+    </w:p>
+    <w:p>
+      <w:pPr>
+        <w:pStyle w:val="ListParagraph"/>
+        <w:numPr>
+          <w:ilvl w:val="0"/>
+          <w:numId w:val="2"/>
+        </w:numPr>
+        <w:rPr>
+          <w:noProof w:val="0"/>
+          <w:sz w:val="22"/>
+          <w:szCs w:val="22"/>
+          <w:lang w:val="en-US"/>
+        </w:rPr>
+      </w:pPr>
+      <w:r>
+        <w:rPr>
+          <w:rFonts w:ascii="Calibri" w:hAnsi="Calibri" w:eastAsia="Calibri" w:cs="Calibri"/>
+          <w:noProof w:val="0"/>
+          <w:sz w:val="22"/>
+          <w:szCs w:val="22"/>
+          <w:lang w:val="en-US"/>
+        </w:rPr>
+        <w:t>Do some QC, following the DESeq2 documentation or EdgeR’s if there is any.</w:t>
+      </w:r>
+    </w:p>
+    <w:p>
+      <w:pPr>
+        <w:pStyle w:val="ListParagraph"/>
+        <w:numPr>
+          <w:ilvl w:val="0"/>
+          <w:numId w:val="2"/>
+        </w:numPr>
+        <w:rPr>
+          <w:noProof w:val="0"/>
+          <w:sz w:val="22"/>
+          <w:szCs w:val="22"/>
+          <w:lang w:val="en-US"/>
+        </w:rPr>
+      </w:pPr>
+      <w:r>
+        <w:rPr>
+          <w:rFonts w:ascii="Calibri" w:hAnsi="Calibri" w:eastAsia="Calibri" w:cs="Calibri"/>
+          <w:noProof w:val="0"/>
+          <w:sz w:val="22"/>
+          <w:szCs w:val="22"/>
+          <w:lang w:val="en-US"/>
+        </w:rPr>
+        <w:t xml:space="preserve">Normalize the data using </w:t>
+      </w:r>
+      <w:proofErr w:type="spellStart"/>
+      <w:r>
+        <w:rPr>
+          <w:rFonts w:ascii="Calibri" w:hAnsi="Calibri" w:eastAsia="Calibri" w:cs="Calibri"/>
+          <w:noProof w:val="0"/>
+          <w:sz w:val="22"/>
+          <w:szCs w:val="22"/>
+          <w:lang w:val="en-US"/>
+        </w:rPr>
+        <w:t>edgeR</w:t>
+      </w:r>
+      <w:proofErr w:type="spellEnd"/>
+      <w:r>
+        <w:rPr>
+          <w:rFonts w:ascii="Calibri" w:hAnsi="Calibri" w:eastAsia="Calibri" w:cs="Calibri"/>
+          <w:noProof w:val="0"/>
+          <w:sz w:val="22"/>
+          <w:szCs w:val="22"/>
+          <w:lang w:val="en-US"/>
+        </w:rPr>
+        <w:t xml:space="preserve"> (TMM).</w:t>
+      </w:r>
+    </w:p>
+    <w:p>
+      <w:pPr>
+        <w:pStyle w:val="ListParagraph"/>
+        <w:numPr>
+          <w:ilvl w:val="0"/>
+          <w:numId w:val="2"/>
+        </w:numPr>
+        <w:rPr>
+          <w:rFonts w:ascii="Calibri" w:hAnsi="Calibri" w:eastAsia="Calibri" w:cs="Calibri" w:asciiTheme="minorAscii" w:hAnsiTheme="minorAscii" w:eastAsiaTheme="minorAscii" w:cstheme="minorAscii"/>
+          <w:noProof w:val="0"/>
+          <w:sz w:val="22"/>
+          <w:szCs w:val="22"/>
+          <w:lang w:val="en-US"/>
+        </w:rPr>
+      </w:pPr>
+      <w:r>
+        <w:rPr>
+          <w:rFonts w:ascii="Calibri" w:hAnsi="Calibri" w:eastAsia="Calibri" w:cs="Calibri"/>
+          <w:noProof w:val="0"/>
+          <w:sz w:val="22"/>
+          <w:szCs w:val="22"/>
+          <w:lang w:val="en-US"/>
+        </w:rPr>
+        <w:t>Determine the number of counts per sample and per tissue.</w:t>
+      </w:r>
+    </w:p>
+    <w:p>
+      <w:pPr>
+        <w:pStyle w:val="ListParagraph"/>
+        <w:numPr>
+          <w:ilvl w:val="0"/>
+          <w:numId w:val="2"/>
+        </w:numPr>
+        <w:rPr>
+          <w:rFonts w:ascii="Calibri" w:hAnsi="Calibri" w:eastAsia="Calibri" w:cs="Calibri" w:asciiTheme="minorAscii" w:hAnsiTheme="minorAscii" w:eastAsiaTheme="minorAscii" w:cstheme="minorAscii"/>
+          <w:noProof w:val="0"/>
+          <w:sz w:val="22"/>
+          <w:szCs w:val="22"/>
+          <w:lang w:val="en-US"/>
+        </w:rPr>
+      </w:pPr>
+      <w:r>
+        <w:rPr>
+          <w:rFonts w:ascii="Calibri" w:hAnsi="Calibri" w:eastAsia="Calibri" w:cs="Calibri"/>
+          <w:noProof w:val="0"/>
+          <w:sz w:val="22"/>
+          <w:szCs w:val="22"/>
+          <w:lang w:val="en-US"/>
+        </w:rPr>
+        <w:t>Plot the mean counts per sample and per tissue.</w:t>
+      </w:r>
+    </w:p>
+    <w:p>
+      <w:pPr>
+        <w:pStyle w:val="ListParagraph"/>
+        <w:numPr>
+          <w:ilvl w:val="0"/>
+          <w:numId w:val="2"/>
+        </w:numPr>
+        <w:bidi w:val="0"/>
+        <w:spacing w:before="0" w:beforeAutospacing="off" w:after="0" w:afterAutospacing="off" w:line="259" w:lineRule="auto"/>
+        <w:ind w:left="720" w:right="0" w:hanging="360"/>
+        <w:jc w:val="left"/>
+        <w:rPr>
+          <w:rFonts w:ascii="Calibri" w:hAnsi="Calibri" w:eastAsia="Calibri" w:cs="Calibri" w:asciiTheme="minorAscii" w:hAnsiTheme="minorAscii" w:eastAsiaTheme="minorAscii" w:cstheme="minorAscii"/>
+          <w:noProof w:val="0"/>
+          <w:sz w:val="22"/>
+          <w:szCs w:val="22"/>
+          <w:lang w:val="en-US"/>
+        </w:rPr>
+      </w:pPr>
+      <w:r>
+        <w:rPr>
+          <w:rFonts w:ascii="Calibri" w:hAnsi="Calibri" w:eastAsia="Calibri" w:cs="Calibri"/>
+          <w:noProof w:val="0"/>
+          <w:sz w:val="22"/>
+          <w:szCs w:val="22"/>
+          <w:lang w:val="en-US"/>
+        </w:rPr>
+        <w:t>Re-do QC.</w:t>
+      </w:r>
+    </w:p>
+    <w:p>
+      <w:pPr>
+        <w:pStyle w:val="ListParagraph"/>
+        <w:numPr>
+          <w:ilvl w:val="0"/>
+          <w:numId w:val="2"/>
+        </w:numPr>
+        <w:rPr>
+          <w:noProof w:val="0"/>
+          <w:sz w:val="22"/>
+          <w:szCs w:val="22"/>
+          <w:lang w:val="en-US"/>
+        </w:rPr>
+      </w:pPr>
+      <w:r>
+        <w:rPr>
+          <w:rFonts w:ascii="Calibri" w:hAnsi="Calibri" w:eastAsia="Calibri" w:cs="Calibri"/>
+          <w:noProof w:val="0"/>
+          <w:sz w:val="22"/>
+          <w:szCs w:val="22"/>
+          <w:lang w:val="en-US"/>
+        </w:rPr>
+        <w:t>Start with the clustering.</w:t>
+      </w:r>
     </w:p>
     <w:sectPr>
       <w:pgSz w:w="11906" w:h="16838" w:orient="portrait"/>
@@ -348,6 +589,239 @@
     </w:sectPr>
   </w:body>
 </w:document>
+</file>
+
+<file path=word/numbering.xml><?xml version="1.0" encoding="utf-8"?>
+<w:numbering xmlns:w="http://schemas.openxmlformats.org/wordprocessingml/2006/main">
+  <w:abstractNum xmlns:w="http://schemas.openxmlformats.org/wordprocessingml/2006/main" w:abstractNumId="1">
+    <w:multiLevelType xmlns:w="http://schemas.openxmlformats.org/wordprocessingml/2006/main" w:val="hybridMultilevel"/>
+    <w:lvl xmlns:w="http://schemas.openxmlformats.org/wordprocessingml/2006/main" w:ilvl="0">
+      <w:start w:val="1"/>
+      <w:numFmt w:val="bullet"/>
+      <w:lvlText w:val=""/>
+      <w:lvlJc w:val="left"/>
+      <w:pPr>
+        <w:ind w:left="720" w:hanging="360"/>
+      </w:pPr>
+      <w:rPr>
+        <w:rFonts w:hint="default" w:ascii="Symbol" w:hAnsi="Symbol"/>
+      </w:rPr>
+    </w:lvl>
+    <w:lvl xmlns:w="http://schemas.openxmlformats.org/wordprocessingml/2006/main" w:ilvl="1">
+      <w:start w:val="1"/>
+      <w:numFmt w:val="bullet"/>
+      <w:lvlText w:val="o"/>
+      <w:lvlJc w:val="left"/>
+      <w:pPr>
+        <w:ind w:left="1440" w:hanging="360"/>
+      </w:pPr>
+      <w:rPr>
+        <w:rFonts w:hint="default" w:ascii="Courier New" w:hAnsi="Courier New"/>
+      </w:rPr>
+    </w:lvl>
+    <w:lvl xmlns:w="http://schemas.openxmlformats.org/wordprocessingml/2006/main" w:ilvl="2">
+      <w:start w:val="1"/>
+      <w:numFmt w:val="bullet"/>
+      <w:lvlText w:val=""/>
+      <w:lvlJc w:val="left"/>
+      <w:pPr>
+        <w:ind w:left="2160" w:hanging="360"/>
+      </w:pPr>
+      <w:rPr>
+        <w:rFonts w:hint="default" w:ascii="Wingdings" w:hAnsi="Wingdings"/>
+      </w:rPr>
+    </w:lvl>
+    <w:lvl xmlns:w="http://schemas.openxmlformats.org/wordprocessingml/2006/main" w:ilvl="3">
+      <w:start w:val="1"/>
+      <w:numFmt w:val="bullet"/>
+      <w:lvlText w:val=""/>
+      <w:lvlJc w:val="left"/>
+      <w:pPr>
+        <w:ind w:left="2880" w:hanging="360"/>
+      </w:pPr>
+      <w:rPr>
+        <w:rFonts w:hint="default" w:ascii="Symbol" w:hAnsi="Symbol"/>
+      </w:rPr>
+    </w:lvl>
+    <w:lvl xmlns:w="http://schemas.openxmlformats.org/wordprocessingml/2006/main" w:ilvl="4">
+      <w:start w:val="1"/>
+      <w:numFmt w:val="bullet"/>
+      <w:lvlText w:val="o"/>
+      <w:lvlJc w:val="left"/>
+      <w:pPr>
+        <w:ind w:left="3600" w:hanging="360"/>
+      </w:pPr>
+      <w:rPr>
+        <w:rFonts w:hint="default" w:ascii="Courier New" w:hAnsi="Courier New"/>
+      </w:rPr>
+    </w:lvl>
+    <w:lvl xmlns:w="http://schemas.openxmlformats.org/wordprocessingml/2006/main" w:ilvl="5">
+      <w:start w:val="1"/>
+      <w:numFmt w:val="bullet"/>
+      <w:lvlText w:val=""/>
+      <w:lvlJc w:val="left"/>
+      <w:pPr>
+        <w:ind w:left="4320" w:hanging="360"/>
+      </w:pPr>
+      <w:rPr>
+        <w:rFonts w:hint="default" w:ascii="Wingdings" w:hAnsi="Wingdings"/>
+      </w:rPr>
+    </w:lvl>
+    <w:lvl xmlns:w="http://schemas.openxmlformats.org/wordprocessingml/2006/main" w:ilvl="6">
+      <w:start w:val="1"/>
+      <w:numFmt w:val="bullet"/>
+      <w:lvlText w:val=""/>
+      <w:lvlJc w:val="left"/>
+      <w:pPr>
+        <w:ind w:left="5040" w:hanging="360"/>
+      </w:pPr>
+      <w:rPr>
+        <w:rFonts w:hint="default" w:ascii="Symbol" w:hAnsi="Symbol"/>
+      </w:rPr>
+    </w:lvl>
+    <w:lvl xmlns:w="http://schemas.openxmlformats.org/wordprocessingml/2006/main" w:ilvl="7">
+      <w:start w:val="1"/>
+      <w:numFmt w:val="bullet"/>
+      <w:lvlText w:val="o"/>
+      <w:lvlJc w:val="left"/>
+      <w:pPr>
+        <w:ind w:left="5760" w:hanging="360"/>
+      </w:pPr>
+      <w:rPr>
+        <w:rFonts w:hint="default" w:ascii="Courier New" w:hAnsi="Courier New"/>
+      </w:rPr>
+    </w:lvl>
+    <w:lvl xmlns:w="http://schemas.openxmlformats.org/wordprocessingml/2006/main" w:ilvl="8">
+      <w:start w:val="1"/>
+      <w:numFmt w:val="bullet"/>
+      <w:lvlText w:val=""/>
+      <w:lvlJc w:val="left"/>
+      <w:pPr>
+        <w:ind w:left="6480" w:hanging="360"/>
+      </w:pPr>
+      <w:rPr>
+        <w:rFonts w:hint="default" w:ascii="Wingdings" w:hAnsi="Wingdings"/>
+      </w:rPr>
+    </w:lvl>
+  </w:abstractNum>
+  <w:abstractNum xmlns:w="http://schemas.openxmlformats.org/wordprocessingml/2006/main" w:abstractNumId="0">
+    <w:multiLevelType xmlns:w="http://schemas.openxmlformats.org/wordprocessingml/2006/main" w:val="hybridMultilevel"/>
+    <w:lvl xmlns:w="http://schemas.openxmlformats.org/wordprocessingml/2006/main" w:ilvl="0">
+      <w:start w:val="1"/>
+      <w:numFmt w:val="bullet"/>
+      <w:lvlText w:val=""/>
+      <w:lvlJc w:val="left"/>
+      <w:pPr>
+        <w:ind w:left="720" w:hanging="360"/>
+      </w:pPr>
+      <w:rPr>
+        <w:rFonts w:hint="default" w:ascii="Symbol" w:hAnsi="Symbol"/>
+      </w:rPr>
+    </w:lvl>
+    <w:lvl xmlns:w="http://schemas.openxmlformats.org/wordprocessingml/2006/main" w:ilvl="1">
+      <w:start w:val="1"/>
+      <w:numFmt w:val="bullet"/>
+      <w:lvlText w:val="o"/>
+      <w:lvlJc w:val="left"/>
+      <w:pPr>
+        <w:ind w:left="1440" w:hanging="360"/>
+      </w:pPr>
+      <w:rPr>
+        <w:rFonts w:hint="default" w:ascii="Courier New" w:hAnsi="Courier New"/>
+      </w:rPr>
+    </w:lvl>
+    <w:lvl xmlns:w="http://schemas.openxmlformats.org/wordprocessingml/2006/main" w:ilvl="2">
+      <w:start w:val="1"/>
+      <w:numFmt w:val="bullet"/>
+      <w:lvlText w:val=""/>
+      <w:lvlJc w:val="left"/>
+      <w:pPr>
+        <w:ind w:left="2160" w:hanging="360"/>
+      </w:pPr>
+      <w:rPr>
+        <w:rFonts w:hint="default" w:ascii="Wingdings" w:hAnsi="Wingdings"/>
+      </w:rPr>
+    </w:lvl>
+    <w:lvl xmlns:w="http://schemas.openxmlformats.org/wordprocessingml/2006/main" w:ilvl="3">
+      <w:start w:val="1"/>
+      <w:numFmt w:val="bullet"/>
+      <w:lvlText w:val=""/>
+      <w:lvlJc w:val="left"/>
+      <w:pPr>
+        <w:ind w:left="2880" w:hanging="360"/>
+      </w:pPr>
+      <w:rPr>
+        <w:rFonts w:hint="default" w:ascii="Symbol" w:hAnsi="Symbol"/>
+      </w:rPr>
+    </w:lvl>
+    <w:lvl xmlns:w="http://schemas.openxmlformats.org/wordprocessingml/2006/main" w:ilvl="4">
+      <w:start w:val="1"/>
+      <w:numFmt w:val="bullet"/>
+      <w:lvlText w:val="o"/>
+      <w:lvlJc w:val="left"/>
+      <w:pPr>
+        <w:ind w:left="3600" w:hanging="360"/>
+      </w:pPr>
+      <w:rPr>
+        <w:rFonts w:hint="default" w:ascii="Courier New" w:hAnsi="Courier New"/>
+      </w:rPr>
+    </w:lvl>
+    <w:lvl xmlns:w="http://schemas.openxmlformats.org/wordprocessingml/2006/main" w:ilvl="5">
+      <w:start w:val="1"/>
+      <w:numFmt w:val="bullet"/>
+      <w:lvlText w:val=""/>
+      <w:lvlJc w:val="left"/>
+      <w:pPr>
+        <w:ind w:left="4320" w:hanging="360"/>
+      </w:pPr>
+      <w:rPr>
+        <w:rFonts w:hint="default" w:ascii="Wingdings" w:hAnsi="Wingdings"/>
+      </w:rPr>
+    </w:lvl>
+    <w:lvl xmlns:w="http://schemas.openxmlformats.org/wordprocessingml/2006/main" w:ilvl="6">
+      <w:start w:val="1"/>
+      <w:numFmt w:val="bullet"/>
+      <w:lvlText w:val=""/>
+      <w:lvlJc w:val="left"/>
+      <w:pPr>
+        <w:ind w:left="5040" w:hanging="360"/>
+      </w:pPr>
+      <w:rPr>
+        <w:rFonts w:hint="default" w:ascii="Symbol" w:hAnsi="Symbol"/>
+      </w:rPr>
+    </w:lvl>
+    <w:lvl xmlns:w="http://schemas.openxmlformats.org/wordprocessingml/2006/main" w:ilvl="7">
+      <w:start w:val="1"/>
+      <w:numFmt w:val="bullet"/>
+      <w:lvlText w:val="o"/>
+      <w:lvlJc w:val="left"/>
+      <w:pPr>
+        <w:ind w:left="5760" w:hanging="360"/>
+      </w:pPr>
+      <w:rPr>
+        <w:rFonts w:hint="default" w:ascii="Courier New" w:hAnsi="Courier New"/>
+      </w:rPr>
+    </w:lvl>
+    <w:lvl xmlns:w="http://schemas.openxmlformats.org/wordprocessingml/2006/main" w:ilvl="8">
+      <w:start w:val="1"/>
+      <w:numFmt w:val="bullet"/>
+      <w:lvlText w:val=""/>
+      <w:lvlJc w:val="left"/>
+      <w:pPr>
+        <w:ind w:left="6480" w:hanging="360"/>
+      </w:pPr>
+      <w:rPr>
+        <w:rFonts w:hint="default" w:ascii="Wingdings" w:hAnsi="Wingdings"/>
+      </w:rPr>
+    </w:lvl>
+  </w:abstractNum>
+  <w:num w:numId="2">
+    <w:abstractNumId w:val="1"/>
+  </w:num>
+  <w:num w:numId="1">
+    <w:abstractNumId w:val="0"/>
+  </w:num>
+</w:numbering>
 </file>
 
 <file path=word/styles.xml><?xml version="1.0" encoding="utf-8"?>
@@ -771,6 +1245,26 @@
     <w:semiHidden/>
     <w:unhideWhenUsed/>
   </w:style>
+  <w:style xmlns:w14="http://schemas.microsoft.com/office/word/2010/wordml" xmlns:mc="http://schemas.openxmlformats.org/markup-compatibility/2006" xmlns:w="http://schemas.openxmlformats.org/wordprocessingml/2006/main" w:type="paragraph" w:styleId="ListParagraph" mc:Ignorable="w14">
+    <w:name xmlns:w="http://schemas.openxmlformats.org/wordprocessingml/2006/main" w:val="List Paragraph"/>
+    <w:basedOn xmlns:w="http://schemas.openxmlformats.org/wordprocessingml/2006/main" w:val="Normal"/>
+    <w:uiPriority xmlns:w="http://schemas.openxmlformats.org/wordprocessingml/2006/main" w:val="34"/>
+    <w:qFormat xmlns:w="http://schemas.openxmlformats.org/wordprocessingml/2006/main"/>
+    <w:pPr xmlns:w="http://schemas.openxmlformats.org/wordprocessingml/2006/main">
+      <w:ind xmlns:w="http://schemas.openxmlformats.org/wordprocessingml/2006/main" w:left="720"/>
+      <w:contextualSpacing xmlns:w="http://schemas.openxmlformats.org/wordprocessingml/2006/main"/>
+    </w:pPr>
+  </w:style>
+  <w:style xmlns:w14="http://schemas.microsoft.com/office/word/2010/wordml" xmlns:mc="http://schemas.openxmlformats.org/markup-compatibility/2006" xmlns:w="http://schemas.openxmlformats.org/wordprocessingml/2006/main" w:type="character" w:styleId="Hyperlink" mc:Ignorable="w14">
+    <w:name xmlns:w="http://schemas.openxmlformats.org/wordprocessingml/2006/main" w:val="Hyperlink"/>
+    <w:basedOn xmlns:w="http://schemas.openxmlformats.org/wordprocessingml/2006/main" w:val="DefaultParagraphFont"/>
+    <w:uiPriority xmlns:w="http://schemas.openxmlformats.org/wordprocessingml/2006/main" w:val="99"/>
+    <w:unhideWhenUsed xmlns:w="http://schemas.openxmlformats.org/wordprocessingml/2006/main"/>
+    <w:rPr xmlns:w="http://schemas.openxmlformats.org/wordprocessingml/2006/main">
+      <w:color w:val="0563C1" w:themeColor="hyperlink"/>
+      <w:u w:val="single"/>
+    </w:rPr>
+  </w:style>
 </w:styles>
 </file>
 

</xml_diff>